<commit_message>
Add some flow chart
</commit_message>
<xml_diff>
--- a/实验_3120190971181_刘唐/实验2_3120190971181_刘唐/实验2_报告_3120190971181_刘唐.docx
+++ b/实验_3120190971181_刘唐/实验2_3120190971181_刘唐/实验2_报告_3120190971181_刘唐.docx
@@ -27,7 +27,7 @@
           <v:shape id="_x0000_i1025" type="#_x0000_t75" style="width:54pt;height:49.3pt;mso-position-horizontal:right" o:ole="">
             <v:imagedata r:id="rId7" o:title=""/>
           </v:shape>
-          <o:OLEObject Type="Embed" ProgID="PBrush" ShapeID="_x0000_i1025" DrawAspect="Content" ObjectID="_1653571603" r:id="rId8"/>
+          <o:OLEObject Type="Embed" ProgID="PBrush" ShapeID="_x0000_i1025" DrawAspect="Content" ObjectID="_1653819684" r:id="rId8"/>
         </w:object>
       </w:r>
       <w:r>
@@ -884,12 +884,12 @@
         <w:tblLook w:val="0000" w:firstRow="0" w:lastRow="0" w:firstColumn="0" w:lastColumn="0" w:noHBand="0" w:noVBand="0"/>
       </w:tblPr>
       <w:tblGrid>
-        <w:gridCol w:w="1499"/>
-        <w:gridCol w:w="1802"/>
-        <w:gridCol w:w="1361"/>
-        <w:gridCol w:w="1169"/>
-        <w:gridCol w:w="1417"/>
-        <w:gridCol w:w="2085"/>
+        <w:gridCol w:w="1469"/>
+        <w:gridCol w:w="1640"/>
+        <w:gridCol w:w="1377"/>
+        <w:gridCol w:w="1146"/>
+        <w:gridCol w:w="1414"/>
+        <w:gridCol w:w="2298"/>
       </w:tblGrid>
       <w:tr>
         <w:trPr>
@@ -919,7 +919,6 @@
                 <w:sz w:val="30"/>
                 <w:szCs w:val="51"/>
               </w:rPr>
-              <w:lastRenderedPageBreak/>
               <w:br w:type="page"/>
             </w:r>
             <w:r>
@@ -1940,19 +1939,12 @@
               <w:pStyle w:val="a9"/>
               <w:snapToGrid/>
               <w:spacing w:line="276" w:lineRule="auto"/>
-              <w:ind w:left="854" w:firstLine="0"/>
-            </w:pPr>
-            <w:r>
-              <w:rPr>
-                <w:rFonts w:hint="eastAsia"/>
-              </w:rPr>
-              <w:t>输入</w:t>
-            </w:r>
-            <w:r>
-              <w:rPr>
-                <w:rFonts w:hint="eastAsia"/>
-              </w:rPr>
-              <w:t>数组</w:t>
+            </w:pPr>
+            <w:r>
+              <w:rPr>
+                <w:rFonts w:hint="eastAsia"/>
+              </w:rPr>
+              <w:t>算法说明：输入字符串</w:t>
             </w:r>
             <w:r>
               <w:rPr>
@@ -1960,6 +1952,86 @@
               </w:rPr>
               <w:t>a</w:t>
             </w:r>
+            <w:r>
+              <w:rPr>
+                <w:rFonts w:hint="eastAsia"/>
+              </w:rPr>
+              <w:t>，判断其是否回文，若不是：</w:t>
+            </w:r>
+          </w:p>
+          <w:p>
+            <w:pPr>
+              <w:pStyle w:val="a9"/>
+              <w:snapToGrid/>
+              <w:spacing w:line="276" w:lineRule="auto"/>
+              <w:rPr>
+                <w:rFonts w:hint="eastAsia"/>
+              </w:rPr>
+            </w:pPr>
+            <w:r>
+              <w:rPr>
+                <w:rFonts w:hint="eastAsia"/>
+              </w:rPr>
+              <w:t xml:space="preserve"> </w:t>
+            </w:r>
+            <w:r>
+              <w:t xml:space="preserve">         </w:t>
+            </w:r>
+            <w:r>
+              <w:rPr>
+                <w:rFonts w:hint="eastAsia"/>
+              </w:rPr>
+              <w:t>把字符串最后一个字符复制后，放到</w:t>
+            </w:r>
+            <w:r>
+              <w:rPr>
+                <w:rFonts w:hint="eastAsia"/>
+              </w:rPr>
+              <w:t>原</w:t>
+            </w:r>
+            <w:r>
+              <w:rPr>
+                <w:rFonts w:hint="eastAsia"/>
+              </w:rPr>
+              <w:t>字符串</w:t>
+            </w:r>
+            <w:r>
+              <w:rPr>
+                <w:rFonts w:hint="eastAsia"/>
+              </w:rPr>
+              <w:t>-1</w:t>
+            </w:r>
+            <w:r>
+              <w:rPr>
+                <w:rFonts w:hint="eastAsia"/>
+              </w:rPr>
+              <w:t>的位置（原来的</w:t>
+            </w:r>
+            <w:r>
+              <w:rPr>
+                <w:rFonts w:hint="eastAsia"/>
+              </w:rPr>
+              <w:t>a</w:t>
+            </w:r>
+            <w:r>
+              <w:rPr>
+                <w:rFonts w:hint="eastAsia"/>
+              </w:rPr>
+              <w:t>字符串第一个字符前面而不是组合后的字符串前面）</w:t>
+            </w:r>
+            <w:r>
+              <w:rPr>
+                <w:rFonts w:hint="eastAsia"/>
+              </w:rPr>
+              <w:t>。直到判断是回文</w:t>
+            </w:r>
+          </w:p>
+          <w:p>
+            <w:pPr>
+              <w:pStyle w:val="a9"/>
+              <w:snapToGrid/>
+              <w:spacing w:line="276" w:lineRule="auto"/>
+            </w:pPr>
           </w:p>
           <w:p>
             <w:pPr>
@@ -1972,28 +2044,19 @@
               <w:rPr>
                 <w:rFonts w:hint="eastAsia"/>
               </w:rPr>
-              <w:t xml:space="preserve"> </w:t>
-            </w:r>
-            <w:r>
-              <w:t xml:space="preserve"> </w:t>
-            </w:r>
-            <w:r>
-              <w:rPr>
-                <w:rFonts w:hint="eastAsia"/>
-              </w:rPr>
-              <w:t>用仿制指针对准最后一个位置</w:t>
-            </w:r>
-            <w:r>
-              <w:rPr>
-                <w:rFonts w:hint="eastAsia"/>
-              </w:rPr>
-              <w:t>i</w:t>
-            </w:r>
-            <w:r>
-              <w:rPr>
-                <w:rFonts w:hint="eastAsia"/>
-              </w:rPr>
-              <w:t>（任意长度嘛）</w:t>
+              <w:t>输入</w:t>
+            </w:r>
+            <w:r>
+              <w:rPr>
+                <w:rFonts w:hint="eastAsia"/>
+              </w:rPr>
+              <w:t>数组</w:t>
+            </w:r>
+            <w:r>
+              <w:rPr>
+                <w:rFonts w:hint="eastAsia"/>
+              </w:rPr>
+              <w:t>a</w:t>
             </w:r>
           </w:p>
           <w:p>
@@ -2007,6 +2070,41 @@
               <w:rPr>
                 <w:rFonts w:hint="eastAsia"/>
               </w:rPr>
+              <w:t xml:space="preserve"> </w:t>
+            </w:r>
+            <w:r>
+              <w:t xml:space="preserve"> </w:t>
+            </w:r>
+            <w:r>
+              <w:rPr>
+                <w:rFonts w:hint="eastAsia"/>
+              </w:rPr>
+              <w:t>用仿制指针对准最后一个位置</w:t>
+            </w:r>
+            <w:r>
+              <w:rPr>
+                <w:rFonts w:hint="eastAsia"/>
+              </w:rPr>
+              <w:t>i</w:t>
+            </w:r>
+            <w:r>
+              <w:rPr>
+                <w:rFonts w:hint="eastAsia"/>
+              </w:rPr>
+              <w:t>（任意长度嘛）</w:t>
+            </w:r>
+          </w:p>
+          <w:p>
+            <w:pPr>
+              <w:pStyle w:val="a9"/>
+              <w:snapToGrid/>
+              <w:spacing w:line="276" w:lineRule="auto"/>
+              <w:ind w:left="854" w:firstLine="0"/>
+            </w:pPr>
+            <w:r>
+              <w:rPr>
+                <w:rFonts w:hint="eastAsia"/>
+              </w:rPr>
               <w:t>从</w:t>
             </w:r>
             <w:r>
@@ -2147,6 +2245,67 @@
                 <w:rFonts w:hint="eastAsia"/>
               </w:rPr>
               <w:t>输出接好的回文数组</w:t>
+            </w:r>
+          </w:p>
+          <w:p>
+            <w:pPr>
+              <w:pStyle w:val="a9"/>
+              <w:snapToGrid/>
+              <w:spacing w:line="276" w:lineRule="auto"/>
+              <w:ind w:firstLine="0"/>
+              <w:rPr>
+                <w:rFonts w:hint="eastAsia"/>
+              </w:rPr>
+            </w:pPr>
+            <w:r>
+              <w:drawing>
+                <wp:inline distT="0" distB="0" distL="0" distR="0" wp14:anchorId="4580A85E" wp14:editId="5CD4502A">
+                  <wp:extent cx="4241417" cy="6950529"/>
+                  <wp:effectExtent l="0" t="0" r="6985" b="3175"/>
+                  <wp:docPr id="6" name="图片 6"/>
+                  <wp:cNvGraphicFramePr>
+                    <a:graphicFrameLocks xmlns:a="http://schemas.openxmlformats.org/drawingml/2006/main" noChangeAspect="1"/>
+                  </wp:cNvGraphicFramePr>
+                  <a:graphic xmlns:a="http://schemas.openxmlformats.org/drawingml/2006/main">
+                    <a:graphicData uri="http://schemas.openxmlformats.org/drawingml/2006/picture">
+                      <pic:pic xmlns:pic="http://schemas.openxmlformats.org/drawingml/2006/picture">
+                        <pic:nvPicPr>
+                          <pic:cNvPr id="0" name="Picture 2"/>
+                          <pic:cNvPicPr>
+                            <a:picLocks noChangeAspect="1" noChangeArrowheads="1"/>
+                          </pic:cNvPicPr>
+                        </pic:nvPicPr>
+                        <pic:blipFill>
+                          <a:blip r:embed="rId10">
+                            <a:extLst>
+                              <a:ext uri="{28A0092B-C50C-407E-A947-70E740481C1C}">
+                                <a14:useLocalDpi xmlns:a14="http://schemas.microsoft.com/office/drawing/2010/main" val="0"/>
+                              </a:ext>
+                            </a:extLst>
+                          </a:blip>
+                          <a:srcRect/>
+                          <a:stretch>
+                            <a:fillRect/>
+                          </a:stretch>
+                        </pic:blipFill>
+                        <pic:spPr bwMode="auto">
+                          <a:xfrm>
+                            <a:off x="0" y="0"/>
+                            <a:ext cx="4267630" cy="6993485"/>
+                          </a:xfrm>
+                          <a:prstGeom prst="rect">
+                            <a:avLst/>
+                          </a:prstGeom>
+                          <a:noFill/>
+                          <a:ln>
+                            <a:noFill/>
+                          </a:ln>
+                        </pic:spPr>
+                      </pic:pic>
+                    </a:graphicData>
+                  </a:graphic>
+                </wp:inline>
+              </w:drawing>
             </w:r>
           </w:p>
           <w:p>
@@ -2285,690 +2444,24 @@
               <w:spacing w:line="276" w:lineRule="auto"/>
               <w:ind w:left="854" w:firstLine="0"/>
               <w:rPr>
+                <w:rFonts w:ascii="宋体" w:hAnsi="宋体" w:hint="eastAsia"/>
+                <w:bCs/>
+                <w:color w:val="000000"/>
+                <w:szCs w:val="21"/>
+              </w:rPr>
+            </w:pPr>
+            <w:r>
+              <w:rPr>
                 <w:rFonts w:ascii="宋体" w:hAnsi="宋体"/>
                 <w:bCs/>
                 <w:color w:val="000000"/>
                 <w:szCs w:val="21"/>
               </w:rPr>
-            </w:pPr>
-            <w:r>
-              <w:rPr>
-                <w:rFonts w:ascii="宋体" w:hAnsi="宋体"/>
-                <w:bCs/>
-                <w:color w:val="000000"/>
-                <w:szCs w:val="21"/>
-              </w:rPr>
-              <w:lastRenderedPageBreak/>
               <w:drawing>
                 <wp:inline distT="0" distB="0" distL="0" distR="0" wp14:anchorId="30121B08" wp14:editId="41A3CC76">
                   <wp:extent cx="5247052" cy="4577563"/>
                   <wp:effectExtent l="0" t="0" r="0" b="0"/>
                   <wp:docPr id="3" name="图片 3"/>
-                  <wp:cNvGraphicFramePr>
-                    <a:graphicFrameLocks xmlns:a="http://schemas.openxmlformats.org/drawingml/2006/main" noChangeAspect="1"/>
-                  </wp:cNvGraphicFramePr>
-                  <a:graphic xmlns:a="http://schemas.openxmlformats.org/drawingml/2006/main">
-                    <a:graphicData uri="http://schemas.openxmlformats.org/drawingml/2006/picture">
-                      <pic:pic xmlns:pic="http://schemas.openxmlformats.org/drawingml/2006/picture">
-                        <pic:nvPicPr>
-                          <pic:cNvPr id="1" name=""/>
-                          <pic:cNvPicPr/>
-                        </pic:nvPicPr>
-                        <pic:blipFill>
-                          <a:blip r:embed="rId10"/>
-                          <a:stretch>
-                            <a:fillRect/>
-                          </a:stretch>
-                        </pic:blipFill>
-                        <pic:spPr>
-                          <a:xfrm>
-                            <a:off x="0" y="0"/>
-                            <a:ext cx="5247052" cy="4577563"/>
-                          </a:xfrm>
-                          <a:prstGeom prst="rect">
-                            <a:avLst/>
-                          </a:prstGeom>
-                        </pic:spPr>
-                      </pic:pic>
-                    </a:graphicData>
-                  </a:graphic>
-                </wp:inline>
-              </w:drawing>
-            </w:r>
-          </w:p>
-          <w:p>
-            <w:pPr>
-              <w:pStyle w:val="a9"/>
-              <w:snapToGrid/>
-              <w:spacing w:line="276" w:lineRule="auto"/>
-              <w:ind w:left="854" w:firstLine="0"/>
-              <w:rPr>
-                <w:rFonts w:ascii="宋体" w:hAnsi="宋体"/>
-                <w:bCs/>
-                <w:color w:val="000000"/>
-                <w:szCs w:val="21"/>
-              </w:rPr>
-            </w:pPr>
-          </w:p>
-          <w:p>
-            <w:pPr>
-              <w:pStyle w:val="a9"/>
-              <w:snapToGrid/>
-              <w:spacing w:line="276" w:lineRule="auto"/>
-              <w:ind w:left="854" w:firstLine="0"/>
-              <w:rPr>
-                <w:rFonts w:ascii="宋体" w:hAnsi="宋体"/>
-                <w:bCs/>
-                <w:color w:val="000000"/>
-                <w:szCs w:val="21"/>
-              </w:rPr>
-            </w:pPr>
-          </w:p>
-          <w:p>
-            <w:pPr>
-              <w:pStyle w:val="a9"/>
-              <w:numPr>
-                <w:ilvl w:val="0"/>
-                <w:numId w:val="17"/>
-              </w:numPr>
-              <w:snapToGrid/>
-              <w:spacing w:line="360" w:lineRule="auto"/>
-              <w:rPr>
-                <w:rFonts w:ascii="黑体" w:eastAsia="黑体" w:hAnsi="黑体"/>
-                <w:sz w:val="24"/>
-                <w:szCs w:val="24"/>
-              </w:rPr>
-            </w:pPr>
-            <w:r>
-              <w:rPr>
-                <w:rFonts w:ascii="黑体" w:eastAsia="黑体" w:hAnsi="黑体"/>
-                <w:sz w:val="24"/>
-                <w:szCs w:val="24"/>
-              </w:rPr>
-              <w:t>实验任务2</w:t>
-            </w:r>
-          </w:p>
-          <w:p>
-            <w:pPr>
-              <w:pStyle w:val="a9"/>
-              <w:snapToGrid/>
-              <w:spacing w:line="276" w:lineRule="auto"/>
-              <w:ind w:left="854" w:firstLine="0"/>
-              <w:rPr>
-                <w:rFonts w:ascii="宋体" w:hAnsi="宋体"/>
-                <w:bCs/>
-                <w:color w:val="000000"/>
-                <w:szCs w:val="21"/>
-              </w:rPr>
-            </w:pPr>
-            <w:r>
-              <w:rPr>
-                <w:rFonts w:ascii="宋体" w:hAnsi="宋体" w:hint="eastAsia"/>
-                <w:bCs/>
-                <w:color w:val="000000"/>
-                <w:szCs w:val="21"/>
-              </w:rPr>
-              <w:t>折半查找</w:t>
-            </w:r>
-          </w:p>
-          <w:p>
-            <w:pPr>
-              <w:pStyle w:val="a9"/>
-              <w:snapToGrid/>
-              <w:spacing w:line="360" w:lineRule="auto"/>
-              <w:ind w:left="425" w:firstLine="0"/>
-              <w:rPr>
-                <w:rFonts w:ascii="黑体" w:eastAsia="黑体" w:hAnsi="黑体"/>
-                <w:sz w:val="24"/>
-                <w:szCs w:val="24"/>
-              </w:rPr>
-            </w:pPr>
-            <w:r>
-              <w:rPr>
-                <w:rFonts w:ascii="黑体" w:eastAsia="黑体" w:hAnsi="黑体" w:hint="eastAsia"/>
-                <w:sz w:val="24"/>
-                <w:szCs w:val="24"/>
-              </w:rPr>
-              <w:t>程序设计</w:t>
-            </w:r>
-          </w:p>
-          <w:p>
-            <w:pPr>
-              <w:pStyle w:val="a9"/>
-              <w:numPr>
-                <w:ilvl w:val="0"/>
-                <w:numId w:val="22"/>
-              </w:numPr>
-              <w:snapToGrid/>
-              <w:spacing w:line="276" w:lineRule="auto"/>
-              <w:ind w:left="854"/>
-              <w:rPr>
-                <w:b/>
-                <w:color w:val="0000FF"/>
-              </w:rPr>
-            </w:pPr>
-            <w:r>
-              <w:rPr>
-                <w:rFonts w:hint="eastAsia"/>
-                <w:b/>
-                <w:color w:val="0000FF"/>
-              </w:rPr>
-              <w:t>数据</w:t>
-            </w:r>
-            <w:r>
-              <w:rPr>
-                <w:b/>
-                <w:color w:val="0000FF"/>
-              </w:rPr>
-              <w:t>输入</w:t>
-            </w:r>
-            <w:r>
-              <w:rPr>
-                <w:rFonts w:hint="eastAsia"/>
-              </w:rPr>
-              <w:t>（输入哪些数据、</w:t>
-            </w:r>
-            <w:r>
-              <w:t>个数</w:t>
-            </w:r>
-            <w:r>
-              <w:rPr>
-                <w:rFonts w:hint="eastAsia"/>
-              </w:rPr>
-              <w:t>、</w:t>
-            </w:r>
-            <w:r>
-              <w:t>类型</w:t>
-            </w:r>
-            <w:r>
-              <w:rPr>
-                <w:rFonts w:hint="eastAsia"/>
-              </w:rPr>
-              <w:t>、</w:t>
-            </w:r>
-            <w:r>
-              <w:t>来源</w:t>
-            </w:r>
-            <w:r>
-              <w:rPr>
-                <w:rFonts w:hint="eastAsia"/>
-              </w:rPr>
-              <w:t>、</w:t>
-            </w:r>
-            <w:r>
-              <w:t>输入方式）</w:t>
-            </w:r>
-          </w:p>
-          <w:p>
-            <w:pPr>
-              <w:pStyle w:val="a9"/>
-              <w:snapToGrid/>
-              <w:spacing w:line="276" w:lineRule="auto"/>
-              <w:ind w:left="854" w:firstLine="0"/>
-            </w:pPr>
-            <w:r>
-              <w:rPr>
-                <w:rFonts w:hint="eastAsia"/>
-              </w:rPr>
-              <w:t>一个数值</w:t>
-            </w:r>
-          </w:p>
-          <w:p>
-            <w:pPr>
-              <w:pStyle w:val="a9"/>
-              <w:snapToGrid/>
-              <w:spacing w:line="276" w:lineRule="auto"/>
-              <w:ind w:left="854" w:firstLine="0"/>
-            </w:pPr>
-          </w:p>
-          <w:p>
-            <w:pPr>
-              <w:pStyle w:val="a9"/>
-              <w:numPr>
-                <w:ilvl w:val="0"/>
-                <w:numId w:val="22"/>
-              </w:numPr>
-              <w:snapToGrid/>
-              <w:spacing w:line="276" w:lineRule="auto"/>
-              <w:ind w:left="854"/>
-              <w:rPr>
-                <w:b/>
-                <w:color w:val="0000FF"/>
-              </w:rPr>
-            </w:pPr>
-            <w:r>
-              <w:rPr>
-                <w:rFonts w:hint="eastAsia"/>
-                <w:b/>
-                <w:color w:val="0000FF"/>
-              </w:rPr>
-              <w:t>数据</w:t>
-            </w:r>
-            <w:r>
-              <w:rPr>
-                <w:b/>
-                <w:color w:val="0000FF"/>
-              </w:rPr>
-              <w:t>存储</w:t>
-            </w:r>
-            <w:r>
-              <w:rPr>
-                <w:rFonts w:hint="eastAsia"/>
-              </w:rPr>
-              <w:t>（输入</w:t>
-            </w:r>
-            <w:r>
-              <w:t>数据</w:t>
-            </w:r>
-            <w:r>
-              <w:rPr>
-                <w:rFonts w:hint="eastAsia"/>
-              </w:rPr>
-              <w:t>在</w:t>
-            </w:r>
-            <w:r>
-              <w:t>内存中的</w:t>
-            </w:r>
-            <w:r>
-              <w:rPr>
-                <w:rFonts w:hint="eastAsia"/>
-              </w:rPr>
-              <w:t>存储</w:t>
-            </w:r>
-            <w:r>
-              <w:t>）</w:t>
-            </w:r>
-          </w:p>
-          <w:p>
-            <w:pPr>
-              <w:pStyle w:val="a9"/>
-              <w:snapToGrid/>
-              <w:spacing w:line="276" w:lineRule="auto"/>
-              <w:ind w:left="854" w:firstLine="0"/>
-            </w:pPr>
-            <w:r>
-              <w:rPr>
-                <w:rFonts w:hint="eastAsia"/>
-              </w:rPr>
-              <w:t>就一个整型位置</w:t>
-            </w:r>
-          </w:p>
-          <w:p>
-            <w:pPr>
-              <w:pStyle w:val="a9"/>
-              <w:snapToGrid/>
-              <w:spacing w:line="276" w:lineRule="auto"/>
-              <w:ind w:left="854" w:firstLine="0"/>
-            </w:pPr>
-          </w:p>
-          <w:p>
-            <w:pPr>
-              <w:pStyle w:val="a9"/>
-              <w:numPr>
-                <w:ilvl w:val="0"/>
-                <w:numId w:val="22"/>
-              </w:numPr>
-              <w:snapToGrid/>
-              <w:spacing w:line="276" w:lineRule="auto"/>
-              <w:ind w:left="854"/>
-            </w:pPr>
-            <w:r>
-              <w:rPr>
-                <w:rFonts w:hint="eastAsia"/>
-                <w:b/>
-                <w:color w:val="0000FF"/>
-              </w:rPr>
-              <w:t>数据</w:t>
-            </w:r>
-            <w:r>
-              <w:rPr>
-                <w:b/>
-                <w:color w:val="0000FF"/>
-              </w:rPr>
-              <w:t>处理</w:t>
-            </w:r>
-            <w:r>
-              <w:rPr>
-                <w:rFonts w:hint="eastAsia"/>
-              </w:rPr>
-              <w:t>（说明处理</w:t>
-            </w:r>
-            <w:r>
-              <w:t>步骤</w:t>
-            </w:r>
-            <w:r>
-              <w:rPr>
-                <w:rFonts w:hint="eastAsia"/>
-              </w:rPr>
-              <w:t>。若</w:t>
-            </w:r>
-            <w:r>
-              <w:t>不是非常简单，需</w:t>
-            </w:r>
-            <w:r>
-              <w:rPr>
-                <w:rFonts w:hint="eastAsia"/>
-              </w:rPr>
-              <w:t>要绘制</w:t>
-            </w:r>
-            <w:r>
-              <w:t>流程图）</w:t>
-            </w:r>
-          </w:p>
-          <w:p>
-            <w:pPr>
-              <w:pStyle w:val="a9"/>
-              <w:snapToGrid/>
-              <w:spacing w:line="276" w:lineRule="auto"/>
-              <w:ind w:left="854" w:firstLine="0"/>
-            </w:pPr>
-            <w:r>
-              <w:rPr>
-                <w:rFonts w:hint="eastAsia"/>
-              </w:rPr>
-              <w:t>通过数组下标找到数组中间位置，对比此数值与输入数值大小</w:t>
-            </w:r>
-          </w:p>
-          <w:p>
-            <w:pPr>
-              <w:pStyle w:val="a9"/>
-              <w:snapToGrid/>
-              <w:spacing w:line="276" w:lineRule="auto"/>
-              <w:ind w:left="854" w:firstLine="0"/>
-            </w:pPr>
-            <w:r>
-              <w:rPr>
-                <w:rFonts w:hint="eastAsia"/>
-              </w:rPr>
-              <w:t>更大（或更小）</w:t>
-            </w:r>
-          </w:p>
-          <w:p>
-            <w:pPr>
-              <w:pStyle w:val="a9"/>
-              <w:snapToGrid/>
-              <w:spacing w:line="276" w:lineRule="auto"/>
-              <w:ind w:left="854" w:firstLine="0"/>
-            </w:pPr>
-            <w:r>
-              <w:rPr>
-                <w:rFonts w:hint="eastAsia"/>
-              </w:rPr>
-              <w:t xml:space="preserve"> </w:t>
-            </w:r>
-            <w:r>
-              <w:t xml:space="preserve"> </w:t>
-            </w:r>
-            <w:r>
-              <w:rPr>
-                <w:rFonts w:hint="eastAsia"/>
-              </w:rPr>
-              <w:t>数组下标中的最大值（或最小值）不变，最小值（或最大值）位置变为刚才对比位置</w:t>
-            </w:r>
-            <w:r>
-              <w:rPr>
-                <w:rFonts w:hint="eastAsia"/>
-              </w:rPr>
-              <w:t>+1</w:t>
-            </w:r>
-            <w:r>
-              <w:rPr>
-                <w:rFonts w:hint="eastAsia"/>
-              </w:rPr>
-              <w:t>（或</w:t>
-            </w:r>
-            <w:r>
-              <w:rPr>
-                <w:rFonts w:hint="eastAsia"/>
-              </w:rPr>
-              <w:t>-</w:t>
-            </w:r>
-            <w:r>
-              <w:t>1</w:t>
-            </w:r>
-            <w:r>
-              <w:rPr>
-                <w:rFonts w:hint="eastAsia"/>
-              </w:rPr>
-              <w:t>）的位置</w:t>
-            </w:r>
-          </w:p>
-          <w:p>
-            <w:pPr>
-              <w:pStyle w:val="a9"/>
-              <w:snapToGrid/>
-              <w:spacing w:line="276" w:lineRule="auto"/>
-              <w:ind w:left="854" w:firstLine="0"/>
-            </w:pPr>
-            <w:r>
-              <w:rPr>
-                <w:rFonts w:hint="eastAsia"/>
-              </w:rPr>
-              <w:t>重复对比直到最大位置数值等于最小位置数值</w:t>
-            </w:r>
-          </w:p>
-          <w:p>
-            <w:pPr>
-              <w:pStyle w:val="a9"/>
-              <w:snapToGrid/>
-              <w:spacing w:line="276" w:lineRule="auto"/>
-              <w:ind w:left="854" w:firstLine="0"/>
-            </w:pPr>
-            <w:r>
-              <w:rPr>
-                <w:rFonts w:hint="eastAsia"/>
-              </w:rPr>
-              <w:lastRenderedPageBreak/>
-              <w:t>如果此数值与要查找的位置数值相等</w:t>
-            </w:r>
-          </w:p>
-          <w:p>
-            <w:pPr>
-              <w:pStyle w:val="a9"/>
-              <w:snapToGrid/>
-              <w:spacing w:line="276" w:lineRule="auto"/>
-              <w:ind w:left="854" w:firstLine="0"/>
-            </w:pPr>
-            <w:r>
-              <w:rPr>
-                <w:rFonts w:hint="eastAsia"/>
-              </w:rPr>
-              <w:t xml:space="preserve"> </w:t>
-            </w:r>
-            <w:r>
-              <w:t xml:space="preserve"> </w:t>
-            </w:r>
-            <w:r>
-              <w:rPr>
-                <w:rFonts w:hint="eastAsia"/>
-              </w:rPr>
-              <w:t>输出这个位置</w:t>
-            </w:r>
-          </w:p>
-          <w:p>
-            <w:pPr>
-              <w:pStyle w:val="a9"/>
-              <w:snapToGrid/>
-              <w:spacing w:line="276" w:lineRule="auto"/>
-              <w:ind w:left="854" w:firstLine="0"/>
-            </w:pPr>
-            <w:r>
-              <w:rPr>
-                <w:rFonts w:hint="eastAsia"/>
-              </w:rPr>
-              <w:t>不相等</w:t>
-            </w:r>
-          </w:p>
-          <w:p>
-            <w:pPr>
-              <w:pStyle w:val="a9"/>
-              <w:snapToGrid/>
-              <w:spacing w:line="276" w:lineRule="auto"/>
-              <w:ind w:left="854" w:firstLine="0"/>
-            </w:pPr>
-            <w:r>
-              <w:rPr>
-                <w:rFonts w:hint="eastAsia"/>
-              </w:rPr>
-              <w:t xml:space="preserve"> </w:t>
-            </w:r>
-            <w:r>
-              <w:t xml:space="preserve"> </w:t>
-            </w:r>
-            <w:r>
-              <w:rPr>
-                <w:rFonts w:hint="eastAsia"/>
-              </w:rPr>
-              <w:t>输出：</w:t>
-            </w:r>
-            <w:r>
-              <w:rPr>
-                <w:rFonts w:hint="eastAsia"/>
-              </w:rPr>
-              <w:t>error</w:t>
-            </w:r>
-            <w:r>
-              <w:rPr>
-                <w:rFonts w:hint="eastAsia"/>
-              </w:rPr>
-              <w:t>信息</w:t>
-            </w:r>
-          </w:p>
-          <w:p>
-            <w:pPr>
-              <w:pStyle w:val="a9"/>
-              <w:snapToGrid/>
-              <w:spacing w:line="276" w:lineRule="auto"/>
-              <w:ind w:left="854" w:firstLine="0"/>
-            </w:pPr>
-          </w:p>
-          <w:p>
-            <w:pPr>
-              <w:pStyle w:val="a9"/>
-              <w:numPr>
-                <w:ilvl w:val="0"/>
-                <w:numId w:val="22"/>
-              </w:numPr>
-              <w:snapToGrid/>
-              <w:spacing w:line="276" w:lineRule="auto"/>
-              <w:ind w:left="854"/>
-            </w:pPr>
-            <w:r>
-              <w:rPr>
-                <w:rFonts w:hint="eastAsia"/>
-                <w:b/>
-                <w:color w:val="0000FF"/>
-              </w:rPr>
-              <w:t>数据</w:t>
-            </w:r>
-            <w:r>
-              <w:rPr>
-                <w:b/>
-                <w:color w:val="0000FF"/>
-              </w:rPr>
-              <w:t>输出</w:t>
-            </w:r>
-            <w:r>
-              <w:rPr>
-                <w:rFonts w:hint="eastAsia"/>
-              </w:rPr>
-              <w:t>（贴图</w:t>
-            </w:r>
-            <w:r>
-              <w:t>：程序运行结果</w:t>
-            </w:r>
-            <w:r>
-              <w:rPr>
-                <w:rFonts w:hint="eastAsia"/>
-              </w:rPr>
-              <w:t>截图。</w:t>
-            </w:r>
-            <w:r>
-              <w:t>图幅</w:t>
-            </w:r>
-            <w:r>
-              <w:rPr>
-                <w:rFonts w:hint="eastAsia"/>
-              </w:rPr>
-              <w:t>大小适当</w:t>
-            </w:r>
-            <w:r>
-              <w:t>，</w:t>
-            </w:r>
-            <w:r>
-              <w:rPr>
-                <w:rFonts w:hint="eastAsia"/>
-              </w:rPr>
-              <w:t>不能</w:t>
-            </w:r>
-            <w:r>
-              <w:t>太大）</w:t>
-            </w:r>
-          </w:p>
-          <w:p>
-            <w:pPr>
-              <w:pStyle w:val="a9"/>
-              <w:snapToGrid/>
-              <w:spacing w:line="276" w:lineRule="auto"/>
-              <w:ind w:left="434" w:firstLine="0"/>
-            </w:pPr>
-            <w:r>
-              <w:rPr>
-                <w:rFonts w:hint="eastAsia"/>
-                <w:bCs/>
-              </w:rPr>
-              <w:t>附：原数组</w:t>
-            </w:r>
-            <w:r>
-              <w:rPr>
-                <w:rFonts w:hint="eastAsia"/>
-                <w:bCs/>
-              </w:rPr>
-              <w:t>a</w:t>
-            </w:r>
-            <w:r>
-              <w:rPr>
-                <w:rFonts w:hint="eastAsia"/>
-                <w:b/>
-                <w:color w:val="0000FF"/>
-              </w:rPr>
-              <w:t>：</w:t>
-            </w:r>
-            <w:r>
-              <w:rPr>
-                <w:rFonts w:ascii="新宋体" w:eastAsia="新宋体" w:cs="新宋体"/>
-                <w:color w:val="000000"/>
-                <w:sz w:val="19"/>
-                <w:szCs w:val="19"/>
-              </w:rPr>
-              <w:t>a[10] = { 0,1,2,3,4,5,6,7,8,9 }</w:t>
-            </w:r>
-          </w:p>
-          <w:p>
-            <w:pPr>
-              <w:pStyle w:val="a9"/>
-              <w:snapToGrid/>
-              <w:spacing w:line="276" w:lineRule="auto"/>
-              <w:ind w:left="854" w:firstLine="0"/>
-              <w:rPr>
-                <w:rFonts w:ascii="宋体" w:hAnsi="宋体"/>
-                <w:bCs/>
-                <w:color w:val="000000"/>
-                <w:szCs w:val="21"/>
-              </w:rPr>
-            </w:pPr>
-            <w:r>
-              <w:rPr>
-                <w:rFonts w:ascii="宋体" w:hAnsi="宋体"/>
-                <w:bCs/>
-                <w:color w:val="000000"/>
-                <w:szCs w:val="21"/>
-              </w:rPr>
-              <w:drawing>
-                <wp:inline distT="0" distB="0" distL="0" distR="0" wp14:anchorId="293123D1" wp14:editId="5D37D7D3">
-                  <wp:extent cx="2634412" cy="2901119"/>
-                  <wp:effectExtent l="0" t="0" r="0" b="0"/>
-                  <wp:docPr id="4" name="图片 4"/>
                   <wp:cNvGraphicFramePr>
                     <a:graphicFrameLocks xmlns:a="http://schemas.openxmlformats.org/drawingml/2006/main" noChangeAspect="1"/>
                   </wp:cNvGraphicFramePr>
@@ -2988,7 +2481,7 @@
                         <pic:spPr>
                           <a:xfrm>
                             <a:off x="0" y="0"/>
-                            <a:ext cx="2634412" cy="2901119"/>
+                            <a:ext cx="5247052" cy="4577563"/>
                           </a:xfrm>
                           <a:prstGeom prst="rect">
                             <a:avLst/>
@@ -3004,20 +2497,6 @@
           <w:p>
             <w:pPr>
               <w:pStyle w:val="a9"/>
-              <w:snapToGrid/>
-              <w:spacing w:line="276" w:lineRule="auto"/>
-              <w:ind w:left="854" w:firstLine="0"/>
-              <w:rPr>
-                <w:rFonts w:ascii="宋体" w:hAnsi="宋体"/>
-                <w:bCs/>
-                <w:color w:val="000000"/>
-                <w:szCs w:val="21"/>
-              </w:rPr>
-            </w:pPr>
-          </w:p>
-          <w:p>
-            <w:pPr>
-              <w:pStyle w:val="a9"/>
               <w:numPr>
                 <w:ilvl w:val="0"/>
                 <w:numId w:val="17"/>
@@ -3036,87 +2515,30 @@
                 <w:sz w:val="24"/>
                 <w:szCs w:val="24"/>
               </w:rPr>
-              <w:t>实验任务</w:t>
-            </w:r>
-            <w:r>
-              <w:rPr>
-                <w:rFonts w:ascii="黑体" w:eastAsia="黑体" w:hAnsi="黑体"/>
-                <w:sz w:val="24"/>
-                <w:szCs w:val="24"/>
-              </w:rPr>
-              <w:t>3</w:t>
-            </w:r>
-          </w:p>
-          <w:p>
-            <w:pPr>
-              <w:widowControl/>
-              <w:spacing w:before="100" w:beforeAutospacing="1" w:after="100" w:afterAutospacing="1"/>
-              <w:jc w:val="left"/>
-              <w:outlineLvl w:val="3"/>
-              <w:rPr>
-                <w:rFonts w:ascii="宋体" w:hAnsi="宋体" w:cs="宋体"/>
-                <w:b/>
+              <w:t>实验任务2</w:t>
+            </w:r>
+          </w:p>
+          <w:p>
+            <w:pPr>
+              <w:pStyle w:val="a9"/>
+              <w:snapToGrid/>
+              <w:spacing w:line="276" w:lineRule="auto"/>
+              <w:ind w:left="854" w:firstLine="0"/>
+              <w:rPr>
+                <w:rFonts w:ascii="宋体" w:hAnsi="宋体"/>
                 <w:bCs/>
-                <w:kern w:val="0"/>
-                <w:sz w:val="24"/>
-              </w:rPr>
-            </w:pPr>
-            <w:r>
-              <w:rPr>
-                <w:rFonts w:ascii="宋体" w:hAnsi="宋体" w:cs="宋体"/>
-                <w:b/>
+                <w:color w:val="000000"/>
+                <w:szCs w:val="21"/>
+              </w:rPr>
+            </w:pPr>
+            <w:r>
+              <w:rPr>
+                <w:rFonts w:ascii="宋体" w:hAnsi="宋体" w:hint="eastAsia"/>
                 <w:bCs/>
-                <w:kern w:val="0"/>
-                <w:sz w:val="24"/>
-              </w:rPr>
-              <w:t>有一个已排好序的数组，今输入</w:t>
-            </w:r>
-            <w:proofErr w:type="gramStart"/>
-            <w:r>
-              <w:rPr>
-                <w:rFonts w:ascii="宋体" w:hAnsi="宋体" w:cs="宋体"/>
-                <w:b/>
-                <w:bCs/>
-                <w:kern w:val="0"/>
-                <w:sz w:val="24"/>
-              </w:rPr>
-              <w:t>一</w:t>
-            </w:r>
-            <w:proofErr w:type="gramEnd"/>
-            <w:r>
-              <w:rPr>
-                <w:rFonts w:ascii="宋体" w:hAnsi="宋体" w:cs="宋体"/>
-                <w:b/>
-                <w:bCs/>
-                <w:kern w:val="0"/>
-                <w:sz w:val="24"/>
-              </w:rPr>
-              <w:t>个数，要求按原来排序的规律将它插入数组中。</w:t>
-            </w:r>
-          </w:p>
-          <w:p>
-            <w:pPr>
-              <w:widowControl/>
-              <w:spacing w:before="100" w:beforeAutospacing="1" w:after="100" w:afterAutospacing="1"/>
-              <w:jc w:val="left"/>
-              <w:outlineLvl w:val="3"/>
-              <w:rPr>
-                <w:rFonts w:ascii="宋体" w:hAnsi="宋体" w:cs="宋体"/>
-                <w:b/>
-                <w:bCs/>
-                <w:kern w:val="0"/>
-                <w:sz w:val="24"/>
-              </w:rPr>
-            </w:pPr>
-            <w:r>
-              <w:rPr>
-                <w:rFonts w:ascii="宋体" w:hAnsi="宋体" w:cs="宋体" w:hint="eastAsia"/>
-                <w:b/>
-                <w:bCs/>
-                <w:kern w:val="0"/>
-                <w:sz w:val="24"/>
-              </w:rPr>
-              <w:t>//输出原来的数组和插入好的数组。</w:t>
+                <w:color w:val="000000"/>
+                <w:szCs w:val="21"/>
+              </w:rPr>
+              <w:t>折半查找</w:t>
             </w:r>
           </w:p>
           <w:p>
@@ -3145,7 +2567,7 @@
               <w:pStyle w:val="a9"/>
               <w:numPr>
                 <w:ilvl w:val="0"/>
-                <w:numId w:val="23"/>
+                <w:numId w:val="22"/>
               </w:numPr>
               <w:snapToGrid/>
               <w:spacing w:line="276" w:lineRule="auto"/>
@@ -3218,7 +2640,7 @@
               <w:rPr>
                 <w:rFonts w:hint="eastAsia"/>
               </w:rPr>
-              <w:t>一个随机选定的整数</w:t>
+              <w:t>一个数值</w:t>
             </w:r>
           </w:p>
           <w:p>
@@ -3234,7 +2656,7 @@
               <w:pStyle w:val="a9"/>
               <w:numPr>
                 <w:ilvl w:val="0"/>
-                <w:numId w:val="23"/>
+                <w:numId w:val="22"/>
               </w:numPr>
               <w:snapToGrid/>
               <w:spacing w:line="276" w:lineRule="auto"/>
@@ -3298,7 +2720,7 @@
               <w:rPr>
                 <w:rFonts w:hint="eastAsia"/>
               </w:rPr>
-              <w:t>一个比原来数量大一个位的数组，一个输入位置</w:t>
+              <w:t>就一个整型位置</w:t>
             </w:r>
           </w:p>
           <w:p>
@@ -3314,7 +2736,7 @@
               <w:pStyle w:val="a9"/>
               <w:numPr>
                 <w:ilvl w:val="0"/>
-                <w:numId w:val="23"/>
+                <w:numId w:val="22"/>
               </w:numPr>
               <w:snapToGrid/>
               <w:spacing w:line="276" w:lineRule="auto"/>
@@ -3370,6 +2792,12 @@
               <w:spacing w:line="276" w:lineRule="auto"/>
               <w:ind w:left="854" w:firstLine="0"/>
             </w:pPr>
+            <w:r>
+              <w:rPr>
+                <w:rFonts w:hint="eastAsia"/>
+              </w:rPr>
+              <w:t>通过数组下标找到数组中间位置，对比此数值与输入数值大小</w:t>
+            </w:r>
           </w:p>
           <w:p>
             <w:pPr>
@@ -3382,13 +2810,7 @@
               <w:rPr>
                 <w:rFonts w:hint="eastAsia"/>
               </w:rPr>
-              <w:t>设：输入数为</w:t>
-            </w:r>
-            <w:r>
-              <w:rPr>
-                <w:rFonts w:hint="eastAsia"/>
-              </w:rPr>
-              <w:t>num</w:t>
+              <w:t>更大（或更小）</w:t>
             </w:r>
           </w:p>
           <w:p>
@@ -3402,64 +2824,43 @@
               <w:rPr>
                 <w:rFonts w:hint="eastAsia"/>
               </w:rPr>
-              <w:t>判断第</w:t>
-            </w:r>
-            <w:r>
-              <w:rPr>
-                <w:rFonts w:hint="eastAsia"/>
-              </w:rPr>
-              <w:t>i</w:t>
-            </w:r>
-            <w:r>
-              <w:rPr>
-                <w:rFonts w:hint="eastAsia"/>
-              </w:rPr>
-              <w:t>个数是否比</w:t>
-            </w:r>
-            <w:r>
-              <w:rPr>
-                <w:rFonts w:hint="eastAsia"/>
-              </w:rPr>
-              <w:t>num</w:t>
-            </w:r>
-            <w:r>
-              <w:rPr>
-                <w:rFonts w:hint="eastAsia"/>
-              </w:rPr>
-              <w:t>大</w:t>
-            </w:r>
-            <w:r>
-              <w:rPr>
-                <w:rFonts w:hint="eastAsia"/>
-              </w:rPr>
-              <w:t>[i</w:t>
-            </w:r>
-            <w:r>
-              <w:rPr>
-                <w:rFonts w:hint="eastAsia"/>
-              </w:rPr>
-              <w:t>从</w:t>
-            </w:r>
-            <w:r>
-              <w:rPr>
-                <w:rFonts w:hint="eastAsia"/>
-              </w:rPr>
-              <w:t>0</w:t>
-            </w:r>
-            <w:r>
-              <w:rPr>
-                <w:rFonts w:hint="eastAsia"/>
-              </w:rPr>
-              <w:t>到</w:t>
-            </w:r>
-            <w:r>
-              <w:rPr>
-                <w:rFonts w:hint="eastAsia"/>
-              </w:rPr>
-              <w:t>9</w:t>
-            </w:r>
-            <w:r>
-              <w:t>]</w:t>
+              <w:t xml:space="preserve"> </w:t>
+            </w:r>
+            <w:r>
+              <w:t xml:space="preserve"> </w:t>
+            </w:r>
+            <w:r>
+              <w:rPr>
+                <w:rFonts w:hint="eastAsia"/>
+              </w:rPr>
+              <w:t>数组下标中的最大值（或最小值）不变，最小值（或最大值）位置变为刚才对比位置</w:t>
+            </w:r>
+            <w:r>
+              <w:rPr>
+                <w:rFonts w:hint="eastAsia"/>
+              </w:rPr>
+              <w:t>+1</w:t>
+            </w:r>
+            <w:r>
+              <w:rPr>
+                <w:rFonts w:hint="eastAsia"/>
+              </w:rPr>
+              <w:t>（或</w:t>
+            </w:r>
+            <w:r>
+              <w:rPr>
+                <w:rFonts w:hint="eastAsia"/>
+              </w:rPr>
+              <w:t>-</w:t>
+            </w:r>
+            <w:r>
+              <w:t>1</w:t>
+            </w:r>
+            <w:r>
+              <w:rPr>
+                <w:rFonts w:hint="eastAsia"/>
+              </w:rPr>
+              <w:t>）的位置</w:t>
             </w:r>
           </w:p>
           <w:p>
@@ -3473,55 +2874,7 @@
               <w:rPr>
                 <w:rFonts w:hint="eastAsia"/>
               </w:rPr>
-              <w:t xml:space="preserve"> </w:t>
-            </w:r>
-            <w:r>
-              <w:t xml:space="preserve"> </w:t>
-            </w:r>
-            <w:r>
-              <w:rPr>
-                <w:rFonts w:hint="eastAsia"/>
-              </w:rPr>
-              <w:t>若是（</w:t>
-            </w:r>
-            <w:r>
-              <w:rPr>
-                <w:rFonts w:hint="eastAsia"/>
-              </w:rPr>
-              <w:t>n</w:t>
-            </w:r>
-            <w:r>
-              <w:t>[i]&lt;</w:t>
-            </w:r>
-            <w:r>
-              <w:rPr>
-                <w:rFonts w:hint="eastAsia"/>
-              </w:rPr>
-              <w:t>num</w:t>
-            </w:r>
-            <w:r>
-              <w:rPr>
-                <w:rFonts w:hint="eastAsia"/>
-              </w:rPr>
-              <w:t>）：从最后一个数往后调，知道调到</w:t>
-            </w:r>
-            <w:r>
-              <w:rPr>
-                <w:rFonts w:hint="eastAsia"/>
-              </w:rPr>
-              <w:t>i</w:t>
-            </w:r>
-            <w:r>
-              <w:rPr>
-                <w:rFonts w:hint="eastAsia"/>
-              </w:rPr>
-              <w:t>位置并且写入</w:t>
-            </w:r>
-            <w:r>
-              <w:rPr>
-                <w:rFonts w:hint="eastAsia"/>
-              </w:rPr>
-              <w:t>num</w:t>
+              <w:t>重复对比直到最大位置数值等于最小位置数值</w:t>
             </w:r>
           </w:p>
           <w:p>
@@ -3535,29 +2888,7 @@
               <w:rPr>
                 <w:rFonts w:hint="eastAsia"/>
               </w:rPr>
-              <w:lastRenderedPageBreak/>
-              <w:t xml:space="preserve"> </w:t>
-            </w:r>
-            <w:r>
-              <w:t xml:space="preserve"> </w:t>
-            </w:r>
-            <w:r>
-              <w:rPr>
-                <w:rFonts w:hint="eastAsia"/>
-              </w:rPr>
-              <w:t>若是（最后一个数都比</w:t>
-            </w:r>
-            <w:r>
-              <w:rPr>
-                <w:rFonts w:hint="eastAsia"/>
-              </w:rPr>
-              <w:t>num</w:t>
-            </w:r>
-            <w:r>
-              <w:rPr>
-                <w:rFonts w:hint="eastAsia"/>
-              </w:rPr>
-              <w:t>小）直接写入此位置</w:t>
+              <w:t>如果此数值与要查找的位置数值相等</w:t>
             </w:r>
           </w:p>
           <w:p>
@@ -3571,7 +2902,16 @@
               <w:rPr>
                 <w:rFonts w:hint="eastAsia"/>
               </w:rPr>
-              <w:t>循环输出修改后数组</w:t>
+              <w:t xml:space="preserve"> </w:t>
+            </w:r>
+            <w:r>
+              <w:t xml:space="preserve"> </w:t>
+            </w:r>
+            <w:r>
+              <w:rPr>
+                <w:rFonts w:hint="eastAsia"/>
+              </w:rPr>
+              <w:t>输出这个位置</w:t>
             </w:r>
           </w:p>
           <w:p>
@@ -3581,13 +2921,62 @@
               <w:spacing w:line="276" w:lineRule="auto"/>
               <w:ind w:left="854" w:firstLine="0"/>
             </w:pPr>
+            <w:r>
+              <w:rPr>
+                <w:rFonts w:hint="eastAsia"/>
+              </w:rPr>
+              <w:t>不相等</w:t>
+            </w:r>
+          </w:p>
+          <w:p>
+            <w:pPr>
+              <w:pStyle w:val="a9"/>
+              <w:snapToGrid/>
+              <w:spacing w:line="276" w:lineRule="auto"/>
+              <w:ind w:left="854" w:firstLine="0"/>
+            </w:pPr>
+            <w:r>
+              <w:rPr>
+                <w:rFonts w:hint="eastAsia"/>
+              </w:rPr>
+              <w:t xml:space="preserve"> </w:t>
+            </w:r>
+            <w:r>
+              <w:t xml:space="preserve"> </w:t>
+            </w:r>
+            <w:r>
+              <w:rPr>
+                <w:rFonts w:hint="eastAsia"/>
+              </w:rPr>
+              <w:t>输出：</w:t>
+            </w:r>
+            <w:r>
+              <w:rPr>
+                <w:rFonts w:hint="eastAsia"/>
+              </w:rPr>
+              <w:t>error</w:t>
+            </w:r>
+            <w:r>
+              <w:rPr>
+                <w:rFonts w:hint="eastAsia"/>
+              </w:rPr>
+              <w:t>信息</w:t>
+            </w:r>
+          </w:p>
+          <w:p>
+            <w:pPr>
+              <w:pStyle w:val="a9"/>
+              <w:snapToGrid/>
+              <w:spacing w:line="276" w:lineRule="auto"/>
+              <w:ind w:left="854" w:firstLine="0"/>
+            </w:pPr>
           </w:p>
           <w:p>
             <w:pPr>
               <w:pStyle w:val="a9"/>
               <w:numPr>
                 <w:ilvl w:val="0"/>
-                <w:numId w:val="23"/>
+                <w:numId w:val="22"/>
               </w:numPr>
               <w:snapToGrid/>
               <w:spacing w:line="276" w:lineRule="auto"/>
@@ -3650,6 +3039,60 @@
               <w:pStyle w:val="a9"/>
               <w:snapToGrid/>
               <w:spacing w:line="276" w:lineRule="auto"/>
+              <w:ind w:left="434" w:firstLine="0"/>
+              <w:rPr>
+                <w:b/>
+                <w:bCs/>
+              </w:rPr>
+            </w:pPr>
+            <w:r>
+              <w:rPr>
+                <w:rFonts w:hint="eastAsia"/>
+                <w:bCs/>
+              </w:rPr>
+              <w:t>附：原数组</w:t>
+            </w:r>
+            <w:r>
+              <w:rPr>
+                <w:rFonts w:hint="eastAsia"/>
+                <w:bCs/>
+              </w:rPr>
+              <w:t>a</w:t>
+            </w:r>
+            <w:r>
+              <w:rPr>
+                <w:rFonts w:hint="eastAsia"/>
+                <w:b/>
+                <w:color w:val="0000FF"/>
+              </w:rPr>
+              <w:t>：</w:t>
+            </w:r>
+            <w:r>
+              <w:rPr>
+                <w:rFonts w:ascii="新宋体" w:eastAsia="新宋体" w:cs="新宋体"/>
+                <w:color w:val="000000"/>
+                <w:sz w:val="19"/>
+                <w:szCs w:val="19"/>
+              </w:rPr>
+              <w:t xml:space="preserve">a[10] = </w:t>
+            </w:r>
+            <w:r>
+              <w:rPr>
+                <w:rFonts w:ascii="新宋体" w:eastAsia="新宋体" w:cs="新宋体"/>
+                <w:b/>
+                <w:bCs/>
+                <w:color w:val="000000"/>
+                <w:sz w:val="19"/>
+                <w:szCs w:val="19"/>
+              </w:rPr>
+              <w:t>{ 0,1,2,3,4,5,6,7,8,9 }</w:t>
+            </w:r>
+          </w:p>
+          <w:p>
+            <w:pPr>
+              <w:pStyle w:val="a9"/>
+              <w:snapToGrid/>
+              <w:spacing w:line="276" w:lineRule="auto"/>
               <w:ind w:left="854" w:firstLine="0"/>
               <w:rPr>
                 <w:rFonts w:ascii="宋体" w:hAnsi="宋体"/>
@@ -3666,10 +3109,10 @@
                 <w:szCs w:val="21"/>
               </w:rPr>
               <w:drawing>
-                <wp:inline distT="0" distB="0" distL="0" distR="0" wp14:anchorId="67B6A04C" wp14:editId="64305EDF">
-                  <wp:extent cx="5225280" cy="2999093"/>
+                <wp:inline distT="0" distB="0" distL="0" distR="0" wp14:anchorId="293123D1" wp14:editId="5D37D7D3">
+                  <wp:extent cx="2634412" cy="2901119"/>
                   <wp:effectExtent l="0" t="0" r="0" b="0"/>
-                  <wp:docPr id="1" name="图片 1"/>
+                  <wp:docPr id="4" name="图片 4"/>
                   <wp:cNvGraphicFramePr>
                     <a:graphicFrameLocks xmlns:a="http://schemas.openxmlformats.org/drawingml/2006/main" noChangeAspect="1"/>
                   </wp:cNvGraphicFramePr>
@@ -3689,6 +3132,750 @@
                         <pic:spPr>
                           <a:xfrm>
                             <a:off x="0" y="0"/>
+                            <a:ext cx="2634412" cy="2901119"/>
+                          </a:xfrm>
+                          <a:prstGeom prst="rect">
+                            <a:avLst/>
+                          </a:prstGeom>
+                        </pic:spPr>
+                      </pic:pic>
+                    </a:graphicData>
+                  </a:graphic>
+                </wp:inline>
+              </w:drawing>
+            </w:r>
+          </w:p>
+          <w:p>
+            <w:pPr>
+              <w:pStyle w:val="a9"/>
+              <w:snapToGrid/>
+              <w:spacing w:line="276" w:lineRule="auto"/>
+              <w:ind w:left="854" w:firstLine="0"/>
+              <w:rPr>
+                <w:rFonts w:ascii="宋体" w:hAnsi="宋体"/>
+                <w:bCs/>
+                <w:color w:val="000000"/>
+                <w:szCs w:val="21"/>
+              </w:rPr>
+            </w:pPr>
+          </w:p>
+          <w:p>
+            <w:pPr>
+              <w:pStyle w:val="a9"/>
+              <w:numPr>
+                <w:ilvl w:val="0"/>
+                <w:numId w:val="17"/>
+              </w:numPr>
+              <w:snapToGrid/>
+              <w:spacing w:line="360" w:lineRule="auto"/>
+              <w:rPr>
+                <w:rFonts w:ascii="黑体" w:eastAsia="黑体" w:hAnsi="黑体"/>
+                <w:sz w:val="24"/>
+                <w:szCs w:val="24"/>
+              </w:rPr>
+            </w:pPr>
+            <w:r>
+              <w:rPr>
+                <w:rFonts w:ascii="黑体" w:eastAsia="黑体" w:hAnsi="黑体"/>
+                <w:sz w:val="24"/>
+                <w:szCs w:val="24"/>
+              </w:rPr>
+              <w:t>实验任务</w:t>
+            </w:r>
+            <w:r>
+              <w:rPr>
+                <w:rFonts w:ascii="黑体" w:eastAsia="黑体" w:hAnsi="黑体"/>
+                <w:sz w:val="24"/>
+                <w:szCs w:val="24"/>
+              </w:rPr>
+              <w:t>3</w:t>
+            </w:r>
+          </w:p>
+          <w:p>
+            <w:pPr>
+              <w:widowControl/>
+              <w:spacing w:before="100" w:beforeAutospacing="1" w:after="100" w:afterAutospacing="1"/>
+              <w:jc w:val="left"/>
+              <w:outlineLvl w:val="3"/>
+              <w:rPr>
+                <w:rFonts w:ascii="宋体" w:hAnsi="宋体" w:cs="宋体"/>
+                <w:b/>
+                <w:bCs/>
+                <w:kern w:val="0"/>
+                <w:sz w:val="24"/>
+              </w:rPr>
+            </w:pPr>
+            <w:r>
+              <w:rPr>
+                <w:rFonts w:ascii="宋体" w:hAnsi="宋体" w:cs="宋体"/>
+                <w:b/>
+                <w:bCs/>
+                <w:kern w:val="0"/>
+                <w:sz w:val="24"/>
+              </w:rPr>
+              <w:t>有一个已排好序的数组，今输入</w:t>
+            </w:r>
+            <w:proofErr w:type="gramStart"/>
+            <w:r>
+              <w:rPr>
+                <w:rFonts w:ascii="宋体" w:hAnsi="宋体" w:cs="宋体"/>
+                <w:b/>
+                <w:bCs/>
+                <w:kern w:val="0"/>
+                <w:sz w:val="24"/>
+              </w:rPr>
+              <w:t>一</w:t>
+            </w:r>
+            <w:proofErr w:type="gramEnd"/>
+            <w:r>
+              <w:rPr>
+                <w:rFonts w:ascii="宋体" w:hAnsi="宋体" w:cs="宋体"/>
+                <w:b/>
+                <w:bCs/>
+                <w:kern w:val="0"/>
+                <w:sz w:val="24"/>
+              </w:rPr>
+              <w:t>个数，要求按原来排序的规律将它</w:t>
+            </w:r>
+            <w:r>
+              <w:rPr>
+                <w:rFonts w:ascii="宋体" w:hAnsi="宋体" w:cs="宋体"/>
+                <w:b/>
+                <w:bCs/>
+                <w:i/>
+                <w:iCs/>
+                <w:kern w:val="0"/>
+                <w:sz w:val="24"/>
+              </w:rPr>
+              <w:t>插入数组中</w:t>
+            </w:r>
+            <w:r>
+              <w:rPr>
+                <w:rFonts w:ascii="宋体" w:hAnsi="宋体" w:cs="宋体"/>
+                <w:b/>
+                <w:bCs/>
+                <w:kern w:val="0"/>
+                <w:sz w:val="24"/>
+              </w:rPr>
+              <w:t>。</w:t>
+            </w:r>
+          </w:p>
+          <w:p>
+            <w:pPr>
+              <w:widowControl/>
+              <w:spacing w:before="100" w:beforeAutospacing="1" w:after="100" w:afterAutospacing="1"/>
+              <w:jc w:val="left"/>
+              <w:outlineLvl w:val="3"/>
+              <w:rPr>
+                <w:rFonts w:ascii="宋体" w:hAnsi="宋体" w:cs="宋体"/>
+                <w:b/>
+                <w:bCs/>
+                <w:kern w:val="0"/>
+                <w:sz w:val="24"/>
+              </w:rPr>
+            </w:pPr>
+            <w:r>
+              <w:rPr>
+                <w:rFonts w:ascii="宋体" w:hAnsi="宋体" w:cs="宋体" w:hint="eastAsia"/>
+                <w:b/>
+                <w:bCs/>
+                <w:kern w:val="0"/>
+                <w:sz w:val="24"/>
+              </w:rPr>
+              <w:t>//输出原来的数组和插入好的数组。</w:t>
+            </w:r>
+          </w:p>
+          <w:p>
+            <w:pPr>
+              <w:pStyle w:val="a9"/>
+              <w:snapToGrid/>
+              <w:spacing w:line="360" w:lineRule="auto"/>
+              <w:ind w:left="425" w:firstLine="0"/>
+              <w:rPr>
+                <w:rFonts w:ascii="黑体" w:eastAsia="黑体" w:hAnsi="黑体"/>
+                <w:sz w:val="24"/>
+                <w:szCs w:val="24"/>
+              </w:rPr>
+            </w:pPr>
+            <w:r>
+              <w:rPr>
+                <w:rFonts w:ascii="黑体" w:eastAsia="黑体" w:hAnsi="黑体" w:hint="eastAsia"/>
+                <w:sz w:val="24"/>
+                <w:szCs w:val="24"/>
+              </w:rPr>
+              <w:t>程序设计</w:t>
+            </w:r>
+          </w:p>
+          <w:p>
+            <w:pPr>
+              <w:pStyle w:val="a9"/>
+              <w:numPr>
+                <w:ilvl w:val="0"/>
+                <w:numId w:val="23"/>
+              </w:numPr>
+              <w:snapToGrid/>
+              <w:spacing w:line="276" w:lineRule="auto"/>
+              <w:ind w:left="854"/>
+              <w:rPr>
+                <w:b/>
+                <w:color w:val="0000FF"/>
+              </w:rPr>
+            </w:pPr>
+            <w:r>
+              <w:rPr>
+                <w:rFonts w:hint="eastAsia"/>
+                <w:b/>
+                <w:color w:val="0000FF"/>
+              </w:rPr>
+              <w:t>数据</w:t>
+            </w:r>
+            <w:r>
+              <w:rPr>
+                <w:b/>
+                <w:color w:val="0000FF"/>
+              </w:rPr>
+              <w:t>输入</w:t>
+            </w:r>
+            <w:r>
+              <w:rPr>
+                <w:rFonts w:hint="eastAsia"/>
+              </w:rPr>
+              <w:t>（输入哪些数据、</w:t>
+            </w:r>
+            <w:r>
+              <w:t>个数</w:t>
+            </w:r>
+            <w:r>
+              <w:rPr>
+                <w:rFonts w:hint="eastAsia"/>
+              </w:rPr>
+              <w:t>、</w:t>
+            </w:r>
+            <w:r>
+              <w:t>类型</w:t>
+            </w:r>
+            <w:r>
+              <w:rPr>
+                <w:rFonts w:hint="eastAsia"/>
+              </w:rPr>
+              <w:t>、</w:t>
+            </w:r>
+            <w:r>
+              <w:t>来源</w:t>
+            </w:r>
+            <w:r>
+              <w:rPr>
+                <w:rFonts w:hint="eastAsia"/>
+              </w:rPr>
+              <w:t>、</w:t>
+            </w:r>
+            <w:r>
+              <w:t>输入方式）</w:t>
+            </w:r>
+          </w:p>
+          <w:p>
+            <w:pPr>
+              <w:pStyle w:val="a9"/>
+              <w:snapToGrid/>
+              <w:spacing w:line="276" w:lineRule="auto"/>
+              <w:ind w:left="854" w:firstLine="0"/>
+              <w:rPr>
+                <w:rFonts w:hint="eastAsia"/>
+              </w:rPr>
+            </w:pPr>
+            <w:r>
+              <w:rPr>
+                <w:rFonts w:hint="eastAsia"/>
+              </w:rPr>
+              <w:t>一个随机选定的整数</w:t>
+            </w:r>
+          </w:p>
+          <w:p>
+            <w:pPr>
+              <w:pStyle w:val="a9"/>
+              <w:numPr>
+                <w:ilvl w:val="0"/>
+                <w:numId w:val="23"/>
+              </w:numPr>
+              <w:snapToGrid/>
+              <w:spacing w:line="276" w:lineRule="auto"/>
+              <w:ind w:left="854"/>
+              <w:rPr>
+                <w:b/>
+                <w:color w:val="0000FF"/>
+              </w:rPr>
+            </w:pPr>
+            <w:r>
+              <w:rPr>
+                <w:rFonts w:hint="eastAsia"/>
+                <w:b/>
+                <w:color w:val="0000FF"/>
+              </w:rPr>
+              <w:t>数据</w:t>
+            </w:r>
+            <w:r>
+              <w:rPr>
+                <w:b/>
+                <w:color w:val="0000FF"/>
+              </w:rPr>
+              <w:t>存储</w:t>
+            </w:r>
+            <w:r>
+              <w:rPr>
+                <w:rFonts w:hint="eastAsia"/>
+              </w:rPr>
+              <w:t>（输入</w:t>
+            </w:r>
+            <w:r>
+              <w:t>数据</w:t>
+            </w:r>
+            <w:r>
+              <w:rPr>
+                <w:rFonts w:hint="eastAsia"/>
+              </w:rPr>
+              <w:t>在</w:t>
+            </w:r>
+            <w:r>
+              <w:t>内存中的</w:t>
+            </w:r>
+            <w:r>
+              <w:rPr>
+                <w:rFonts w:hint="eastAsia"/>
+              </w:rPr>
+              <w:t>存储</w:t>
+            </w:r>
+            <w:r>
+              <w:t>）</w:t>
+            </w:r>
+          </w:p>
+          <w:p>
+            <w:pPr>
+              <w:pStyle w:val="a9"/>
+              <w:snapToGrid/>
+              <w:spacing w:line="276" w:lineRule="auto"/>
+              <w:ind w:left="854" w:firstLine="0"/>
+              <w:rPr>
+                <w:rFonts w:hint="eastAsia"/>
+              </w:rPr>
+            </w:pPr>
+            <w:r>
+              <w:rPr>
+                <w:rFonts w:hint="eastAsia"/>
+              </w:rPr>
+              <w:t>一个比原来数量大一个位的数组，一个输入位置</w:t>
+            </w:r>
+          </w:p>
+          <w:p>
+            <w:pPr>
+              <w:pStyle w:val="a9"/>
+              <w:numPr>
+                <w:ilvl w:val="0"/>
+                <w:numId w:val="23"/>
+              </w:numPr>
+              <w:snapToGrid/>
+              <w:spacing w:line="276" w:lineRule="auto"/>
+              <w:ind w:left="854"/>
+              <w:rPr>
+                <w:rFonts w:hint="eastAsia"/>
+              </w:rPr>
+            </w:pPr>
+            <w:r>
+              <w:rPr>
+                <w:rFonts w:hint="eastAsia"/>
+                <w:b/>
+                <w:color w:val="0000FF"/>
+              </w:rPr>
+              <w:t>数据</w:t>
+            </w:r>
+            <w:r>
+              <w:rPr>
+                <w:b/>
+                <w:color w:val="0000FF"/>
+              </w:rPr>
+              <w:t>处理</w:t>
+            </w:r>
+            <w:r>
+              <w:rPr>
+                <w:rFonts w:hint="eastAsia"/>
+              </w:rPr>
+              <w:t>（说明处理</w:t>
+            </w:r>
+            <w:r>
+              <w:t>步骤</w:t>
+            </w:r>
+            <w:r>
+              <w:rPr>
+                <w:rFonts w:hint="eastAsia"/>
+              </w:rPr>
+              <w:t>。若</w:t>
+            </w:r>
+            <w:r>
+              <w:t>不是非常简单，需</w:t>
+            </w:r>
+            <w:r>
+              <w:rPr>
+                <w:rFonts w:hint="eastAsia"/>
+              </w:rPr>
+              <w:t>要绘制</w:t>
+            </w:r>
+            <w:r>
+              <w:t>流程图）</w:t>
+            </w:r>
+          </w:p>
+          <w:p>
+            <w:pPr>
+              <w:pStyle w:val="a9"/>
+              <w:snapToGrid/>
+              <w:spacing w:line="276" w:lineRule="auto"/>
+              <w:ind w:left="854" w:firstLine="0"/>
+            </w:pPr>
+            <w:r>
+              <w:rPr>
+                <w:rFonts w:hint="eastAsia"/>
+              </w:rPr>
+              <w:t>设：输入数为</w:t>
+            </w:r>
+            <w:r>
+              <w:rPr>
+                <w:rFonts w:hint="eastAsia"/>
+              </w:rPr>
+              <w:t>num</w:t>
+            </w:r>
+          </w:p>
+          <w:p>
+            <w:pPr>
+              <w:pStyle w:val="a9"/>
+              <w:snapToGrid/>
+              <w:spacing w:line="276" w:lineRule="auto"/>
+              <w:ind w:left="854" w:firstLine="0"/>
+            </w:pPr>
+            <w:r>
+              <w:rPr>
+                <w:rFonts w:hint="eastAsia"/>
+              </w:rPr>
+              <w:t>判断第</w:t>
+            </w:r>
+            <w:r>
+              <w:rPr>
+                <w:rFonts w:hint="eastAsia"/>
+              </w:rPr>
+              <w:t>i</w:t>
+            </w:r>
+            <w:r>
+              <w:rPr>
+                <w:rFonts w:hint="eastAsia"/>
+              </w:rPr>
+              <w:t>个数是否比</w:t>
+            </w:r>
+            <w:r>
+              <w:rPr>
+                <w:rFonts w:hint="eastAsia"/>
+              </w:rPr>
+              <w:t>num</w:t>
+            </w:r>
+            <w:r>
+              <w:rPr>
+                <w:rFonts w:hint="eastAsia"/>
+              </w:rPr>
+              <w:t>大</w:t>
+            </w:r>
+            <w:r>
+              <w:rPr>
+                <w:rFonts w:hint="eastAsia"/>
+              </w:rPr>
+              <w:t>[i</w:t>
+            </w:r>
+            <w:r>
+              <w:rPr>
+                <w:rFonts w:hint="eastAsia"/>
+              </w:rPr>
+              <w:t>从</w:t>
+            </w:r>
+            <w:r>
+              <w:rPr>
+                <w:rFonts w:hint="eastAsia"/>
+              </w:rPr>
+              <w:t>0</w:t>
+            </w:r>
+            <w:r>
+              <w:rPr>
+                <w:rFonts w:hint="eastAsia"/>
+              </w:rPr>
+              <w:t>到</w:t>
+            </w:r>
+            <w:r>
+              <w:rPr>
+                <w:rFonts w:hint="eastAsia"/>
+              </w:rPr>
+              <w:t>9</w:t>
+            </w:r>
+            <w:r>
+              <w:t>]</w:t>
+            </w:r>
+          </w:p>
+          <w:p>
+            <w:pPr>
+              <w:pStyle w:val="a9"/>
+              <w:snapToGrid/>
+              <w:spacing w:line="276" w:lineRule="auto"/>
+              <w:ind w:left="854" w:firstLine="0"/>
+            </w:pPr>
+            <w:r>
+              <w:rPr>
+                <w:rFonts w:hint="eastAsia"/>
+              </w:rPr>
+              <w:t xml:space="preserve"> </w:t>
+            </w:r>
+            <w:r>
+              <w:t xml:space="preserve"> </w:t>
+            </w:r>
+            <w:r>
+              <w:rPr>
+                <w:rFonts w:hint="eastAsia"/>
+              </w:rPr>
+              <w:t>若是（</w:t>
+            </w:r>
+            <w:r>
+              <w:rPr>
+                <w:rFonts w:hint="eastAsia"/>
+              </w:rPr>
+              <w:t>n</w:t>
+            </w:r>
+            <w:r>
+              <w:t>[i]&lt;</w:t>
+            </w:r>
+            <w:r>
+              <w:rPr>
+                <w:rFonts w:hint="eastAsia"/>
+              </w:rPr>
+              <w:t>num</w:t>
+            </w:r>
+            <w:r>
+              <w:rPr>
+                <w:rFonts w:hint="eastAsia"/>
+              </w:rPr>
+              <w:t>）：从最后一个数往后调，知道调到</w:t>
+            </w:r>
+            <w:r>
+              <w:rPr>
+                <w:rFonts w:hint="eastAsia"/>
+              </w:rPr>
+              <w:t>i</w:t>
+            </w:r>
+            <w:r>
+              <w:rPr>
+                <w:rFonts w:hint="eastAsia"/>
+              </w:rPr>
+              <w:t>位置并且写入</w:t>
+            </w:r>
+            <w:r>
+              <w:rPr>
+                <w:rFonts w:hint="eastAsia"/>
+              </w:rPr>
+              <w:t>num</w:t>
+            </w:r>
+          </w:p>
+          <w:p>
+            <w:pPr>
+              <w:pStyle w:val="a9"/>
+              <w:snapToGrid/>
+              <w:spacing w:line="276" w:lineRule="auto"/>
+              <w:ind w:left="854" w:firstLine="0"/>
+            </w:pPr>
+            <w:r>
+              <w:rPr>
+                <w:rFonts w:hint="eastAsia"/>
+              </w:rPr>
+              <w:t xml:space="preserve"> </w:t>
+            </w:r>
+            <w:r>
+              <w:t xml:space="preserve"> </w:t>
+            </w:r>
+            <w:r>
+              <w:rPr>
+                <w:rFonts w:hint="eastAsia"/>
+              </w:rPr>
+              <w:t>若是（最后一个数都比</w:t>
+            </w:r>
+            <w:r>
+              <w:rPr>
+                <w:rFonts w:hint="eastAsia"/>
+              </w:rPr>
+              <w:t>num</w:t>
+            </w:r>
+            <w:r>
+              <w:rPr>
+                <w:rFonts w:hint="eastAsia"/>
+              </w:rPr>
+              <w:t>小）直接写入此位置</w:t>
+            </w:r>
+          </w:p>
+          <w:p>
+            <w:pPr>
+              <w:pStyle w:val="a9"/>
+              <w:snapToGrid/>
+              <w:spacing w:line="276" w:lineRule="auto"/>
+              <w:ind w:left="854" w:firstLine="0"/>
+            </w:pPr>
+            <w:r>
+              <w:rPr>
+                <w:rFonts w:hint="eastAsia"/>
+              </w:rPr>
+              <w:t>循环输出修改后数组</w:t>
+            </w:r>
+          </w:p>
+          <w:p>
+            <w:pPr>
+              <w:pStyle w:val="a9"/>
+              <w:snapToGrid/>
+              <w:spacing w:line="276" w:lineRule="auto"/>
+              <w:ind w:firstLine="0"/>
+            </w:pPr>
+            <w:r>
+              <w:drawing>
+                <wp:inline distT="0" distB="0" distL="0" distR="0" wp14:anchorId="06474FFA" wp14:editId="0147F2D8">
+                  <wp:extent cx="7190015" cy="6555873"/>
+                  <wp:effectExtent l="0" t="0" r="0" b="0"/>
+                  <wp:docPr id="7" name="图片 7"/>
+                  <wp:cNvGraphicFramePr>
+                    <a:graphicFrameLocks xmlns:a="http://schemas.openxmlformats.org/drawingml/2006/main" noChangeAspect="1"/>
+                  </wp:cNvGraphicFramePr>
+                  <a:graphic xmlns:a="http://schemas.openxmlformats.org/drawingml/2006/main">
+                    <a:graphicData uri="http://schemas.openxmlformats.org/drawingml/2006/picture">
+                      <pic:pic xmlns:pic="http://schemas.openxmlformats.org/drawingml/2006/picture">
+                        <pic:nvPicPr>
+                          <pic:cNvPr id="1" name=""/>
+                          <pic:cNvPicPr/>
+                        </pic:nvPicPr>
+                        <pic:blipFill>
+                          <a:blip r:embed="rId13"/>
+                          <a:stretch>
+                            <a:fillRect/>
+                          </a:stretch>
+                        </pic:blipFill>
+                        <pic:spPr>
+                          <a:xfrm>
+                            <a:off x="0" y="0"/>
+                            <a:ext cx="7277125" cy="6635300"/>
+                          </a:xfrm>
+                          <a:prstGeom prst="rect">
+                            <a:avLst/>
+                          </a:prstGeom>
+                        </pic:spPr>
+                      </pic:pic>
+                    </a:graphicData>
+                  </a:graphic>
+                </wp:inline>
+              </w:drawing>
+            </w:r>
+          </w:p>
+          <w:p>
+            <w:pPr>
+              <w:pStyle w:val="a9"/>
+              <w:numPr>
+                <w:ilvl w:val="0"/>
+                <w:numId w:val="23"/>
+              </w:numPr>
+              <w:snapToGrid/>
+              <w:spacing w:line="276" w:lineRule="auto"/>
+              <w:ind w:left="854"/>
+            </w:pPr>
+            <w:r>
+              <w:rPr>
+                <w:rFonts w:hint="eastAsia"/>
+                <w:b/>
+                <w:color w:val="0000FF"/>
+              </w:rPr>
+              <w:t>数据</w:t>
+            </w:r>
+            <w:r>
+              <w:rPr>
+                <w:b/>
+                <w:color w:val="0000FF"/>
+              </w:rPr>
+              <w:t>输出</w:t>
+            </w:r>
+            <w:r>
+              <w:rPr>
+                <w:rFonts w:hint="eastAsia"/>
+              </w:rPr>
+              <w:t>（贴图</w:t>
+            </w:r>
+            <w:r>
+              <w:t>：程序运行结果</w:t>
+            </w:r>
+            <w:r>
+              <w:rPr>
+                <w:rFonts w:hint="eastAsia"/>
+              </w:rPr>
+              <w:t>截图。</w:t>
+            </w:r>
+            <w:r>
+              <w:t>图幅</w:t>
+            </w:r>
+            <w:r>
+              <w:rPr>
+                <w:rFonts w:hint="eastAsia"/>
+              </w:rPr>
+              <w:t>大小适当</w:t>
+            </w:r>
+            <w:r>
+              <w:t>，</w:t>
+            </w:r>
+            <w:r>
+              <w:rPr>
+                <w:rFonts w:hint="eastAsia"/>
+              </w:rPr>
+              <w:t>不能</w:t>
+            </w:r>
+            <w:r>
+              <w:t>太大）</w:t>
+            </w:r>
+          </w:p>
+          <w:p>
+            <w:pPr>
+              <w:pStyle w:val="a9"/>
+              <w:snapToGrid/>
+              <w:spacing w:line="276" w:lineRule="auto"/>
+              <w:ind w:left="854" w:firstLine="0"/>
+              <w:rPr>
+                <w:rFonts w:ascii="宋体" w:hAnsi="宋体"/>
+                <w:bCs/>
+                <w:color w:val="000000"/>
+                <w:szCs w:val="21"/>
+              </w:rPr>
+            </w:pPr>
+            <w:r>
+              <w:rPr>
+                <w:rFonts w:ascii="宋体" w:hAnsi="宋体"/>
+                <w:bCs/>
+                <w:color w:val="000000"/>
+                <w:szCs w:val="21"/>
+              </w:rPr>
+              <w:drawing>
+                <wp:inline distT="0" distB="0" distL="0" distR="0" wp14:anchorId="67B6A04C" wp14:editId="64305EDF">
+                  <wp:extent cx="5225280" cy="2999093"/>
+                  <wp:effectExtent l="0" t="0" r="0" b="0"/>
+                  <wp:docPr id="1" name="图片 1"/>
+                  <wp:cNvGraphicFramePr>
+                    <a:graphicFrameLocks xmlns:a="http://schemas.openxmlformats.org/drawingml/2006/main" noChangeAspect="1"/>
+                  </wp:cNvGraphicFramePr>
+                  <a:graphic xmlns:a="http://schemas.openxmlformats.org/drawingml/2006/main">
+                    <a:graphicData uri="http://schemas.openxmlformats.org/drawingml/2006/picture">
+                      <pic:pic xmlns:pic="http://schemas.openxmlformats.org/drawingml/2006/picture">
+                        <pic:nvPicPr>
+                          <pic:cNvPr id="1" name=""/>
+                          <pic:cNvPicPr/>
+                        </pic:nvPicPr>
+                        <pic:blipFill>
+                          <a:blip r:embed="rId14"/>
+                          <a:stretch>
+                            <a:fillRect/>
+                          </a:stretch>
+                        </pic:blipFill>
+                        <pic:spPr>
+                          <a:xfrm>
+                            <a:off x="0" y="0"/>
                             <a:ext cx="5225280" cy="2999093"/>
                           </a:xfrm>
                           <a:prstGeom prst="rect">
@@ -3751,7 +3938,6 @@
                 <w:sz w:val="28"/>
                 <w:szCs w:val="51"/>
               </w:rPr>
-              <w:lastRenderedPageBreak/>
               <w:t>实验环境</w:t>
             </w:r>
           </w:p>
@@ -4632,7 +4818,6 @@
                 <w:sz w:val="19"/>
                 <w:szCs w:val="19"/>
               </w:rPr>
-              <w:lastRenderedPageBreak/>
               <w:t>int</w:t>
             </w:r>
             <w:r>
@@ -6274,6 +6459,16 @@
               </w:rPr>
               <w:t>不能实现回车下的任意长度输入。</w:t>
             </w:r>
+            <w:r>
+              <w:rPr>
+                <w:rFonts w:ascii="新宋体" w:eastAsia="新宋体" w:cs="新宋体" w:hint="eastAsia"/>
+                <w:color w:val="008000"/>
+                <w:kern w:val="0"/>
+                <w:sz w:val="19"/>
+                <w:szCs w:val="19"/>
+              </w:rPr>
+              <w:t>必须要~Z。所以用格式化输入</w:t>
+            </w:r>
           </w:p>
           <w:p>
             <w:pPr>
@@ -7309,7 +7504,6 @@
                 <w:sz w:val="19"/>
                 <w:szCs w:val="19"/>
               </w:rPr>
-              <w:lastRenderedPageBreak/>
               <w:tab/>
             </w:r>
             <w:r>
@@ -9239,17 +9433,7 @@
                 <w:sz w:val="19"/>
                 <w:szCs w:val="19"/>
               </w:rPr>
-              <w:t>n</w:t>
-            </w:r>
-            <w:r>
-              <w:rPr>
-                <w:rFonts w:ascii="新宋体" w:eastAsia="新宋体" w:cs="新宋体"/>
-                <w:color w:val="A31515"/>
-                <w:kern w:val="0"/>
-                <w:sz w:val="19"/>
-                <w:szCs w:val="19"/>
-              </w:rPr>
-              <w:t>"</w:t>
+              <w:t>n"</w:t>
             </w:r>
             <w:r>
               <w:rPr>
@@ -9556,7 +9740,6 @@
                 <w:sz w:val="19"/>
                 <w:szCs w:val="19"/>
               </w:rPr>
-              <w:lastRenderedPageBreak/>
               <w:t>int</w:t>
             </w:r>
             <w:r>
@@ -11359,6 +11542,34 @@
           </w:p>
         </w:tc>
       </w:tr>
+      <w:tr>
+        <w:trPr>
+          <w:trHeight w:val="1637"/>
+          <w:jc w:val="center"/>
+        </w:trPr>
+        <w:tc>
+          <w:tcPr>
+            <w:tcW w:w="9333" w:type="dxa"/>
+            <w:gridSpan w:val="6"/>
+          </w:tcPr>
+          <w:p>
+            <w:pPr>
+              <w:numPr>
+                <w:ilvl w:val="0"/>
+                <w:numId w:val="20"/>
+              </w:numPr>
+              <w:ind w:left="570" w:hanging="570"/>
+              <w:rPr>
+                <w:rFonts w:ascii="黑体" w:eastAsia="黑体" w:hAnsi="黑体" w:hint="eastAsia"/>
+                <w:bCs/>
+                <w:color w:val="000000"/>
+                <w:sz w:val="28"/>
+                <w:szCs w:val="51"/>
+              </w:rPr>
+            </w:pPr>
+          </w:p>
+        </w:tc>
+      </w:tr>
     </w:tbl>
     <w:p>
       <w:pPr>
@@ -11366,7 +11577,7 @@
       </w:pPr>
     </w:p>
     <w:sectPr>
-      <w:footerReference w:type="default" r:id="rId13"/>
+      <w:footerReference w:type="default" r:id="rId15"/>
       <w:type w:val="continuous"/>
       <w:pgSz w:w="11906" w:h="16838" w:code="9"/>
       <w:pgMar w:top="1440" w:right="1134" w:bottom="1440" w:left="1418" w:header="851" w:footer="992" w:gutter="0"/>

</xml_diff>